<commit_message>
Fixed some of the matrix math. Python defaults to elementwise multiplication using *, needed to use np.dot()
</commit_message>
<xml_diff>
--- a/Double Pendulum.docx
+++ b/Double Pendulum.docx
@@ -5509,7 +5509,7 @@
           </mc:Choice>
           <mc:Fallback>
             <w:pict>
-              <v:rect w14:anchorId="65161A89" id="Rectangle 3" o:spid="_x0000_s1026" style="position:absolute;margin-left:59.5pt;margin-top:153.2pt;width:420pt;height:31.5pt;z-index:251661312;visibility:visible;mso-wrap-style:square;mso-width-percent:0;mso-wrap-distance-left:9pt;mso-wrap-distance-top:0;mso-wrap-distance-right:9pt;mso-wrap-distance-bottom:0;mso-position-horizontal:absolute;mso-position-horizontal-relative:text;mso-position-vertical:absolute;mso-position-vertical-relative:text;mso-width-percent:0;mso-width-relative:margin;v-text-anchor:middle" o:gfxdata="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" filled="f" strokecolor="black [3213]" strokeweight="1.5pt"/>
+              <v:rect w14:anchorId="2543D5F4" id="Rectangle 3" o:spid="_x0000_s1026" style="position:absolute;margin-left:59.5pt;margin-top:153.2pt;width:420pt;height:31.5pt;z-index:251661312;visibility:visible;mso-wrap-style:square;mso-width-percent:0;mso-wrap-distance-left:9pt;mso-wrap-distance-top:0;mso-wrap-distance-right:9pt;mso-wrap-distance-bottom:0;mso-position-horizontal:absolute;mso-position-horizontal-relative:text;mso-position-vertical:absolute;mso-position-vertical-relative:text;mso-width-percent:0;mso-width-relative:margin;v-text-anchor:middle" o:gfxdata="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" filled="f" strokecolor="black [3213]" strokeweight="1.5pt"/>
             </w:pict>
           </mc:Fallback>
         </mc:AlternateContent>
@@ -5584,7 +5584,7 @@
           </mc:Choice>
           <mc:Fallback>
             <w:pict>
-              <v:rect w14:anchorId="446B52DC" id="Rectangle 2" o:spid="_x0000_s1026" style="position:absolute;margin-left:-9pt;margin-top:14.7pt;width:28.5pt;height:31.5pt;z-index:251659264;visibility:visible;mso-wrap-style:square;mso-wrap-distance-left:9pt;mso-wrap-distance-top:0;mso-wrap-distance-right:9pt;mso-wrap-distance-bottom:0;mso-position-horizontal:absolute;mso-position-horizontal-relative:text;mso-position-vertical:absolute;mso-position-vertical-relative:text;v-text-anchor:middle" o:gfxdata="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" filled="f" strokecolor="black [3213]" strokeweight="1.5pt"/>
+              <v:rect w14:anchorId="301404EA" id="Rectangle 2" o:spid="_x0000_s1026" style="position:absolute;margin-left:-9pt;margin-top:14.7pt;width:28.5pt;height:31.5pt;z-index:251659264;visibility:visible;mso-wrap-style:square;mso-wrap-distance-left:9pt;mso-wrap-distance-top:0;mso-wrap-distance-right:9pt;mso-wrap-distance-bottom:0;mso-position-horizontal:absolute;mso-position-horizontal-relative:text;mso-position-vertical:absolute;mso-position-vertical-relative:text;v-text-anchor:middle" o:gfxdata="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" filled="f" strokecolor="black [3213]" strokeweight="1.5pt"/>
             </w:pict>
           </mc:Fallback>
         </mc:AlternateContent>
@@ -8192,7 +8192,7 @@
           </mc:Choice>
           <mc:Fallback>
             <w:pict>
-              <v:rect w14:anchorId="734172BC" id="Rectangle 5" o:spid="_x0000_s1026" style="position:absolute;margin-left:62pt;margin-top:149.05pt;width:420pt;height:31.5pt;z-index:251665408;visibility:visible;mso-wrap-style:square;mso-width-percent:0;mso-wrap-distance-left:9pt;mso-wrap-distance-top:0;mso-wrap-distance-right:9pt;mso-wrap-distance-bottom:0;mso-position-horizontal:absolute;mso-position-horizontal-relative:text;mso-position-vertical:absolute;mso-position-vertical-relative:text;mso-width-percent:0;mso-width-relative:margin;v-text-anchor:middle" o:gfxdata="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" filled="f" strokecolor="black [3213]" strokeweight="1.5pt"/>
+              <v:rect w14:anchorId="25D13E1E" id="Rectangle 5" o:spid="_x0000_s1026" style="position:absolute;margin-left:62pt;margin-top:149.05pt;width:420pt;height:31.5pt;z-index:251665408;visibility:visible;mso-wrap-style:square;mso-width-percent:0;mso-wrap-distance-left:9pt;mso-wrap-distance-top:0;mso-wrap-distance-right:9pt;mso-wrap-distance-bottom:0;mso-position-horizontal:absolute;mso-position-horizontal-relative:text;mso-position-vertical:absolute;mso-position-vertical-relative:text;mso-width-percent:0;mso-width-relative:margin;v-text-anchor:middle" o:gfxdata="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" filled="f" strokecolor="black [3213]" strokeweight="1.5pt"/>
             </w:pict>
           </mc:Fallback>
         </mc:AlternateContent>
@@ -8267,7 +8267,7 @@
           </mc:Choice>
           <mc:Fallback>
             <w:pict>
-              <v:rect w14:anchorId="08EAF510" id="Rectangle 4" o:spid="_x0000_s1026" style="position:absolute;margin-left:-10pt;margin-top:14.55pt;width:28.5pt;height:31.5pt;z-index:251663360;visibility:visible;mso-wrap-style:square;mso-wrap-distance-left:9pt;mso-wrap-distance-top:0;mso-wrap-distance-right:9pt;mso-wrap-distance-bottom:0;mso-position-horizontal:absolute;mso-position-horizontal-relative:text;mso-position-vertical:absolute;mso-position-vertical-relative:text;v-text-anchor:middle" o:gfxdata="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" filled="f" strokecolor="black [3213]" strokeweight="1.5pt"/>
+              <v:rect w14:anchorId="0926AD87" id="Rectangle 4" o:spid="_x0000_s1026" style="position:absolute;margin-left:-10pt;margin-top:14.55pt;width:28.5pt;height:31.5pt;z-index:251663360;visibility:visible;mso-wrap-style:square;mso-wrap-distance-left:9pt;mso-wrap-distance-top:0;mso-wrap-distance-right:9pt;mso-wrap-distance-bottom:0;mso-position-horizontal:absolute;mso-position-horizontal-relative:text;mso-position-vertical:absolute;mso-position-vertical-relative:text;v-text-anchor:middle" o:gfxdata="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" filled="f" strokecolor="black [3213]" strokeweight="1.5pt"/>
             </w:pict>
           </mc:Fallback>
         </mc:AlternateContent>
@@ -10082,7 +10082,7 @@
           </m:sSub>
           <m:acc>
             <m:accPr>
-              <m:chr m:val="̇"/>
+              <m:chr m:val="̈"/>
               <m:ctrlPr>
                 <w:rPr>
                   <w:rFonts w:ascii="Cambria Math" w:eastAsiaTheme="minorEastAsia" w:hAnsi="Cambria Math"/>
@@ -10265,16 +10265,10 @@
                 <w:rPr>
                   <w:rFonts w:ascii="Cambria Math" w:eastAsiaTheme="minorEastAsia" w:hAnsi="Cambria Math"/>
                 </w:rPr>
-                <m:t>!</m:t>
+                <m:t>1</m:t>
               </m:r>
             </m:sub>
           </m:sSub>
-          <m:r>
-            <w:rPr>
-              <w:rFonts w:ascii="Cambria Math" w:eastAsiaTheme="minorEastAsia" w:hAnsi="Cambria Math"/>
-            </w:rPr>
-            <m:t>l</m:t>
-          </m:r>
           <m:sSub>
             <m:sSubPr>
               <m:ctrlPr>
@@ -13997,6 +13991,15 @@
                   </m:d>
                 </m:e>
               </m:func>
+              <m:r>
+                <m:rPr>
+                  <m:sty m:val="p"/>
+                </m:rPr>
+                <w:rPr>
+                  <w:rFonts w:ascii="Cambria Math" w:hAnsi="Cambria Math"/>
+                </w:rPr>
+                <m:t>Δ</m:t>
+              </m:r>
             </m:num>
             <m:den>
               <m:d>
@@ -14339,6 +14342,15 @@
                       </m:sSubSup>
                     </m:e>
                   </m:d>
+                  <m:r>
+                    <m:rPr>
+                      <m:sty m:val="p"/>
+                    </m:rPr>
+                    <w:rPr>
+                      <w:rFonts w:ascii="Cambria Math" w:hAnsi="Cambria Math"/>
+                    </w:rPr>
+                    <m:t>Δ</m:t>
+                  </m:r>
                 </m:e>
               </m:func>
             </m:num>
@@ -14518,6 +14530,15 @@
                       </m:r>
                     </m:sup>
                   </m:sSubSup>
+                  <m:r>
+                    <m:rPr>
+                      <m:sty m:val="p"/>
+                    </m:rPr>
+                    <w:rPr>
+                      <w:rFonts w:ascii="Cambria Math" w:hAnsi="Cambria Math"/>
+                    </w:rPr>
+                    <m:t>Δ</m:t>
+                  </m:r>
                 </m:e>
               </m:func>
             </m:num>
@@ -14590,6 +14611,15 @@
               </m:r>
             </m:sup>
           </m:sSubSup>
+          <m:r>
+            <m:rPr>
+              <m:sty m:val="p"/>
+            </m:rPr>
+            <w:rPr>
+              <w:rFonts w:ascii="Cambria Math" w:hAnsi="Cambria Math"/>
+            </w:rPr>
+            <m:t>Δ</m:t>
+          </m:r>
         </m:oMath>
       </m:oMathPara>
     </w:p>
@@ -14864,6 +14894,15 @@
                       </m:sSubSup>
                     </m:e>
                   </m:d>
+                  <m:r>
+                    <m:rPr>
+                      <m:sty m:val="p"/>
+                    </m:rPr>
+                    <w:rPr>
+                      <w:rFonts w:ascii="Cambria Math" w:hAnsi="Cambria Math"/>
+                    </w:rPr>
+                    <m:t>Δ</m:t>
+                  </m:r>
                 </m:e>
               </m:func>
             </m:num>
@@ -15006,6 +15045,15 @@
             </m:den>
           </m:f>
           <m:r>
+            <m:rPr>
+              <m:sty m:val="p"/>
+            </m:rPr>
+            <w:rPr>
+              <w:rFonts w:ascii="Cambria Math" w:hAnsi="Cambria Math"/>
+            </w:rPr>
+            <m:t>Δ</m:t>
+          </m:r>
+          <m:r>
             <w:rPr>
               <w:rFonts w:ascii="Cambria Math" w:hAnsi="Cambria Math"/>
             </w:rPr>
@@ -15233,6 +15281,15 @@
               </m:sSub>
             </m:den>
           </m:f>
+          <m:r>
+            <m:rPr>
+              <m:sty m:val="p"/>
+            </m:rPr>
+            <w:rPr>
+              <w:rFonts w:ascii="Cambria Math" w:hAnsi="Cambria Math"/>
+            </w:rPr>
+            <m:t>Δ</m:t>
+          </m:r>
         </m:oMath>
       </m:oMathPara>
     </w:p>
@@ -15375,6 +15432,19 @@
           <w:rFonts w:eastAsiaTheme="minorEastAsia"/>
         </w:rPr>
         <w:t>are not first-order approximations.</w:t>
+      </w:r>
+    </w:p>
+    <w:p>
+      <w:pPr>
+        <w:rPr>
+          <w:rFonts w:eastAsiaTheme="minorEastAsia"/>
+        </w:rPr>
+      </w:pPr>
+      <w:r>
+        <w:rPr>
+          <w:rFonts w:eastAsiaTheme="minorEastAsia"/>
+        </w:rPr>
+        <w:t>This does not seem to be working though.</w:t>
       </w:r>
     </w:p>
     <w:p>

</xml_diff>

<commit_message>
Added the uncoupled dynamics to the simultaneous controller class.  TODO: Adjust the simulation dynamics to mimic those used by the controller
</commit_message>
<xml_diff>
--- a/Double Pendulum.docx
+++ b/Double Pendulum.docx
@@ -12615,21 +12615,7 @@
         <w:rPr>
           <w:rFonts w:eastAsiaTheme="minorEastAsia"/>
         </w:rPr>
-        <w:t>). This gave me a headache when designing the “obey physics” c</w:t>
-      </w:r>
-      <w:proofErr w:type="spellStart"/>
-      <w:r>
-        <w:rPr>
-          <w:rFonts w:eastAsiaTheme="minorEastAsia"/>
-        </w:rPr>
-        <w:t>onstraints</w:t>
-      </w:r>
-      <w:proofErr w:type="spellEnd"/>
-      <w:r>
-        <w:rPr>
-          <w:rFonts w:eastAsiaTheme="minorEastAsia"/>
-        </w:rPr>
-        <w:t xml:space="preserve"> for collocated control. In the single pendulum example, we can </w:t>
+        <w:t xml:space="preserve">). This gave me a headache when designing the “obey physics” constraints for collocated control. In the single pendulum example, we can </w:t>
       </w:r>
       <w:r>
         <w:rPr>
@@ -17143,13 +17129,7 @@
             <w:rPr>
               <w:rFonts w:ascii="Cambria Math" w:eastAsiaTheme="minorEastAsia" w:hAnsi="Cambria Math"/>
             </w:rPr>
-            <m:t>=</m:t>
-          </m:r>
-          <m:r>
-            <w:rPr>
-              <w:rFonts w:ascii="Cambria Math" w:eastAsiaTheme="minorEastAsia" w:hAnsi="Cambria Math"/>
-            </w:rPr>
-            <m:t>-</m:t>
+            <m:t>=-</m:t>
           </m:r>
           <m:sSub>
             <m:sSubPr>
@@ -18444,13 +18424,7 @@
             <w:rPr>
               <w:rFonts w:ascii="Cambria Math" w:hAnsi="Cambria Math"/>
             </w:rPr>
-            <m:t>+</m:t>
-          </m:r>
-          <m:r>
-            <w:rPr>
-              <w:rFonts w:ascii="Cambria Math" w:hAnsi="Cambria Math"/>
-            </w:rPr>
-            <m:t>(</m:t>
+            <m:t>+(</m:t>
           </m:r>
           <m:r>
             <w:rPr>
@@ -22624,10 +22598,81 @@
           <w:rFonts w:eastAsiaTheme="minorEastAsia"/>
         </w:rPr>
       </w:pPr>
+    </w:p>
+    <w:p>
+      <w:pPr>
+        <w:rPr>
+          <w:rFonts w:eastAsiaTheme="minorEastAsia"/>
+        </w:rPr>
+      </w:pPr>
+    </w:p>
+    <w:p>
+      <w:pPr>
+        <w:rPr>
+          <w:rFonts w:eastAsiaTheme="minorEastAsia"/>
+        </w:rPr>
+      </w:pPr>
+    </w:p>
+    <w:p>
+      <w:pPr>
+        <w:rPr>
+          <w:rFonts w:eastAsiaTheme="minorEastAsia"/>
+        </w:rPr>
+      </w:pPr>
+    </w:p>
+    <w:p>
+      <w:pPr>
+        <w:rPr>
+          <w:rFonts w:eastAsiaTheme="minorEastAsia"/>
+        </w:rPr>
+      </w:pPr>
+    </w:p>
+    <w:p>
+      <w:pPr>
+        <w:rPr>
+          <w:rFonts w:eastAsiaTheme="minorEastAsia"/>
+        </w:rPr>
+      </w:pPr>
+    </w:p>
+    <w:p>
+      <w:pPr>
+        <w:rPr>
+          <w:rFonts w:eastAsiaTheme="minorEastAsia"/>
+        </w:rPr>
+      </w:pPr>
+    </w:p>
+    <w:p>
+      <w:pPr>
+        <w:rPr>
+          <w:rFonts w:eastAsiaTheme="minorEastAsia"/>
+        </w:rPr>
+      </w:pPr>
+    </w:p>
+    <w:p>
+      <w:pPr>
+        <w:rPr>
+          <w:rFonts w:eastAsiaTheme="minorEastAsia"/>
+        </w:rPr>
+      </w:pPr>
+    </w:p>
+    <w:p>
+      <w:pPr>
+        <w:rPr>
+          <w:rFonts w:eastAsiaTheme="minorEastAsia"/>
+        </w:rPr>
+      </w:pPr>
+    </w:p>
+    <w:p>
+      <w:pPr>
+        <w:rPr>
+          <w:rFonts w:eastAsiaTheme="minorEastAsia"/>
+        </w:rPr>
+      </w:pPr>
       <w:r>
         <w:rPr>
           <w:rFonts w:eastAsiaTheme="minorEastAsia"/>
         </w:rPr>
+        <w:lastRenderedPageBreak/>
         <w:t xml:space="preserve">We can express </w:t>
       </w:r>
       <m:oMath>
@@ -22675,19 +22720,7 @@
         <w:rPr>
           <w:rFonts w:eastAsiaTheme="minorEastAsia"/>
         </w:rPr>
-        <w:t xml:space="preserve"> </w:t>
-      </w:r>
-      <w:r>
-        <w:rPr>
-          <w:rFonts w:eastAsiaTheme="minorEastAsia"/>
-        </w:rPr>
-        <w:t>by substituting the expression for</w:t>
-      </w:r>
-      <w:r>
-        <w:rPr>
-          <w:rFonts w:eastAsiaTheme="minorEastAsia"/>
-        </w:rPr>
-        <w:t xml:space="preserve"> </w:t>
+        <w:t xml:space="preserve"> by substituting the expression for </w:t>
       </w:r>
       <m:oMath>
         <m:acc>
@@ -28715,13 +28748,7 @@
             <w:rPr>
               <w:rFonts w:ascii="Cambria Math" w:eastAsiaTheme="minorEastAsia" w:hAnsi="Cambria Math"/>
             </w:rPr>
-            <m:t>=-</m:t>
-          </m:r>
-          <m:r>
-            <w:rPr>
-              <w:rFonts w:ascii="Cambria Math" w:eastAsiaTheme="minorEastAsia" w:hAnsi="Cambria Math"/>
-            </w:rPr>
-            <m:t xml:space="preserve"> </m:t>
+            <m:t xml:space="preserve">=- </m:t>
           </m:r>
           <m:sSub>
             <m:sSubPr>
@@ -29924,45 +29951,6 @@
                       </m:r>
                     </m:sup>
                   </m:sSubSup>
-                  <m:acc>
-                    <m:accPr>
-                      <m:chr m:val="̈"/>
-                      <m:ctrlPr>
-                        <w:rPr>
-                          <w:rFonts w:ascii="Cambria Math" w:hAnsi="Cambria Math"/>
-                          <w:i/>
-                        </w:rPr>
-                      </m:ctrlPr>
-                    </m:accPr>
-                    <m:e>
-                      <m:sSub>
-                        <m:sSubPr>
-                          <m:ctrlPr>
-                            <w:rPr>
-                              <w:rFonts w:ascii="Cambria Math" w:hAnsi="Cambria Math"/>
-                              <w:i/>
-                            </w:rPr>
-                          </m:ctrlPr>
-                        </m:sSubPr>
-                        <m:e>
-                          <m:r>
-                            <w:rPr>
-                              <w:rFonts w:ascii="Cambria Math" w:hAnsi="Cambria Math"/>
-                            </w:rPr>
-                            <m:t>θ</m:t>
-                          </m:r>
-                        </m:e>
-                        <m:sub>
-                          <m:r>
-                            <w:rPr>
-                              <w:rFonts w:ascii="Cambria Math" w:hAnsi="Cambria Math"/>
-                            </w:rPr>
-                            <m:t>2</m:t>
-                          </m:r>
-                        </m:sub>
-                      </m:sSub>
-                    </m:e>
-                  </m:acc>
                   <m:r>
                     <w:rPr>
                       <w:rFonts w:ascii="Cambria Math" w:eastAsiaTheme="minorEastAsia" w:hAnsi="Cambria Math"/>
@@ -30189,13 +30177,7 @@
             <w:rPr>
               <w:rFonts w:ascii="Cambria Math" w:eastAsiaTheme="minorEastAsia" w:hAnsi="Cambria Math"/>
             </w:rPr>
-            <m:t>=</m:t>
-          </m:r>
-          <m:r>
-            <w:rPr>
-              <w:rFonts w:ascii="Cambria Math" w:eastAsiaTheme="minorEastAsia" w:hAnsi="Cambria Math"/>
-            </w:rPr>
-            <m:t xml:space="preserve">- </m:t>
+            <m:t xml:space="preserve">=- </m:t>
           </m:r>
           <m:sSub>
             <m:sSubPr>
@@ -32364,45 +32346,6 @@
                           </m:r>
                         </m:sup>
                       </m:sSubSup>
-                      <m:acc>
-                        <m:accPr>
-                          <m:chr m:val="̈"/>
-                          <m:ctrlPr>
-                            <w:rPr>
-                              <w:rFonts w:ascii="Cambria Math" w:hAnsi="Cambria Math"/>
-                              <w:i/>
-                            </w:rPr>
-                          </m:ctrlPr>
-                        </m:accPr>
-                        <m:e>
-                          <m:sSub>
-                            <m:sSubPr>
-                              <m:ctrlPr>
-                                <w:rPr>
-                                  <w:rFonts w:ascii="Cambria Math" w:hAnsi="Cambria Math"/>
-                                  <w:i/>
-                                </w:rPr>
-                              </m:ctrlPr>
-                            </m:sSubPr>
-                            <m:e>
-                              <m:r>
-                                <w:rPr>
-                                  <w:rFonts w:ascii="Cambria Math" w:hAnsi="Cambria Math"/>
-                                </w:rPr>
-                                <m:t>θ</m:t>
-                              </m:r>
-                            </m:e>
-                            <m:sub>
-                              <m:r>
-                                <w:rPr>
-                                  <w:rFonts w:ascii="Cambria Math" w:hAnsi="Cambria Math"/>
-                                </w:rPr>
-                                <m:t>2</m:t>
-                              </m:r>
-                            </m:sub>
-                          </m:sSub>
-                        </m:e>
-                      </m:acc>
                       <m:r>
                         <w:rPr>
                           <w:rFonts w:ascii="Cambria Math" w:eastAsiaTheme="minorEastAsia" w:hAnsi="Cambria Math"/>

</xml_diff>

<commit_message>
found fatal bug in get_G function, correction made code converge
</commit_message>
<xml_diff>
--- a/Double Pendulum.docx
+++ b/Double Pendulum.docx
@@ -16333,6 +16333,38 @@
                 <w:rPr>
                   <w:rFonts w:ascii="Cambria Math" w:hAnsi="Cambria Math"/>
                 </w:rPr>
+                <m:t>-</m:t>
+              </m:r>
+              <m:sSub>
+                <m:sSubPr>
+                  <m:ctrlPr>
+                    <w:rPr>
+                      <w:rFonts w:ascii="Cambria Math" w:hAnsi="Cambria Math"/>
+                      <w:i/>
+                    </w:rPr>
+                  </m:ctrlPr>
+                </m:sSubPr>
+                <m:e>
+                  <m:r>
+                    <w:rPr>
+                      <w:rFonts w:ascii="Cambria Math" w:hAnsi="Cambria Math"/>
+                    </w:rPr>
+                    <m:t>u</m:t>
+                  </m:r>
+                </m:e>
+                <m:sub>
+                  <m:r>
+                    <w:rPr>
+                      <w:rFonts w:ascii="Cambria Math" w:hAnsi="Cambria Math"/>
+                    </w:rPr>
+                    <m:t>1</m:t>
+                  </m:r>
+                </m:sub>
+              </m:sSub>
+              <m:r>
+                <w:rPr>
+                  <w:rFonts w:ascii="Cambria Math" w:hAnsi="Cambria Math"/>
+                </w:rPr>
                 <m:t>=0</m:t>
               </m:r>
             </m:e>
@@ -19333,6 +19365,38 @@
                 <w:rPr>
                   <w:rFonts w:ascii="Cambria Math" w:hAnsi="Cambria Math"/>
                 </w:rPr>
+                <m:t>-</m:t>
+              </m:r>
+              <m:sSub>
+                <m:sSubPr>
+                  <m:ctrlPr>
+                    <w:rPr>
+                      <w:rFonts w:ascii="Cambria Math" w:hAnsi="Cambria Math"/>
+                      <w:i/>
+                    </w:rPr>
+                  </m:ctrlPr>
+                </m:sSubPr>
+                <m:e>
+                  <m:r>
+                    <w:rPr>
+                      <w:rFonts w:ascii="Cambria Math" w:hAnsi="Cambria Math"/>
+                    </w:rPr>
+                    <m:t>u</m:t>
+                  </m:r>
+                </m:e>
+                <m:sub>
+                  <m:r>
+                    <w:rPr>
+                      <w:rFonts w:ascii="Cambria Math" w:hAnsi="Cambria Math"/>
+                    </w:rPr>
+                    <m:t>1</m:t>
+                  </m:r>
+                </m:sub>
+              </m:sSub>
+              <m:r>
+                <w:rPr>
+                  <w:rFonts w:ascii="Cambria Math" w:hAnsi="Cambria Math"/>
+                </w:rPr>
                 <m:t>=0</m:t>
               </m:r>
             </m:e>
@@ -20415,6 +20479,38 @@
                 <w:rPr>
                   <w:rFonts w:ascii="Cambria Math" w:hAnsi="Cambria Math"/>
                 </w:rPr>
+                <m:t>-</m:t>
+              </m:r>
+              <m:sSub>
+                <m:sSubPr>
+                  <m:ctrlPr>
+                    <w:rPr>
+                      <w:rFonts w:ascii="Cambria Math" w:hAnsi="Cambria Math"/>
+                      <w:i/>
+                    </w:rPr>
+                  </m:ctrlPr>
+                </m:sSubPr>
+                <m:e>
+                  <m:r>
+                    <w:rPr>
+                      <w:rFonts w:ascii="Cambria Math" w:hAnsi="Cambria Math"/>
+                    </w:rPr>
+                    <m:t>u</m:t>
+                  </m:r>
+                </m:e>
+                <m:sub>
+                  <m:r>
+                    <w:rPr>
+                      <w:rFonts w:ascii="Cambria Math" w:hAnsi="Cambria Math"/>
+                    </w:rPr>
+                    <m:t>1</m:t>
+                  </m:r>
+                </m:sub>
+              </m:sSub>
+              <m:r>
+                <w:rPr>
+                  <w:rFonts w:ascii="Cambria Math" w:hAnsi="Cambria Math"/>
+                </w:rPr>
                 <m:t>=0</m:t>
               </m:r>
             </m:e>
@@ -21480,6 +21576,38 @@
               </m:sSub>
             </m:e>
           </m:func>
+          <m:r>
+            <w:rPr>
+              <w:rFonts w:ascii="Cambria Math" w:hAnsi="Cambria Math"/>
+            </w:rPr>
+            <m:t>+</m:t>
+          </m:r>
+          <m:sSub>
+            <m:sSubPr>
+              <m:ctrlPr>
+                <w:rPr>
+                  <w:rFonts w:ascii="Cambria Math" w:hAnsi="Cambria Math"/>
+                  <w:i/>
+                </w:rPr>
+              </m:ctrlPr>
+            </m:sSubPr>
+            <m:e>
+              <m:r>
+                <w:rPr>
+                  <w:rFonts w:ascii="Cambria Math" w:hAnsi="Cambria Math"/>
+                </w:rPr>
+                <m:t>u</m:t>
+              </m:r>
+            </m:e>
+            <m:sub>
+              <m:r>
+                <w:rPr>
+                  <w:rFonts w:ascii="Cambria Math" w:hAnsi="Cambria Math"/>
+                </w:rPr>
+                <m:t>1</m:t>
+              </m:r>
+            </m:sub>
+          </m:sSub>
         </m:oMath>
       </m:oMathPara>
     </w:p>
@@ -22278,6 +22406,38 @@
                           <w:rFonts w:ascii="Cambria Math" w:hAnsi="Cambria Math"/>
                         </w:rPr>
                         <m:t>θ</m:t>
+                      </m:r>
+                    </m:e>
+                    <m:sub>
+                      <m:r>
+                        <w:rPr>
+                          <w:rFonts w:ascii="Cambria Math" w:hAnsi="Cambria Math"/>
+                        </w:rPr>
+                        <m:t>1</m:t>
+                      </m:r>
+                    </m:sub>
+                  </m:sSub>
+                  <m:r>
+                    <w:rPr>
+                      <w:rFonts w:ascii="Cambria Math" w:hAnsi="Cambria Math"/>
+                    </w:rPr>
+                    <m:t>+</m:t>
+                  </m:r>
+                  <m:sSub>
+                    <m:sSubPr>
+                      <m:ctrlPr>
+                        <w:rPr>
+                          <w:rFonts w:ascii="Cambria Math" w:hAnsi="Cambria Math"/>
+                          <w:i/>
+                        </w:rPr>
+                      </m:ctrlPr>
+                    </m:sSubPr>
+                    <m:e>
+                      <m:r>
+                        <w:rPr>
+                          <w:rFonts w:ascii="Cambria Math" w:hAnsi="Cambria Math"/>
+                        </w:rPr>
+                        <m:t>u</m:t>
                       </m:r>
                     </m:e>
                     <m:sub>
@@ -22672,7 +22832,6 @@
         <w:rPr>
           <w:rFonts w:eastAsiaTheme="minorEastAsia"/>
         </w:rPr>
-        <w:lastRenderedPageBreak/>
         <w:t xml:space="preserve">We can express </w:t>
       </w:r>
       <m:oMath>
@@ -24144,6 +24303,38 @@
                 <w:rPr>
                   <w:rFonts w:ascii="Cambria Math" w:hAnsi="Cambria Math"/>
                 </w:rPr>
+                <m:t>-</m:t>
+              </m:r>
+              <m:sSub>
+                <m:sSubPr>
+                  <m:ctrlPr>
+                    <w:rPr>
+                      <w:rFonts w:ascii="Cambria Math" w:hAnsi="Cambria Math"/>
+                      <w:i/>
+                    </w:rPr>
+                  </m:ctrlPr>
+                </m:sSubPr>
+                <m:e>
+                  <m:r>
+                    <w:rPr>
+                      <w:rFonts w:ascii="Cambria Math" w:hAnsi="Cambria Math"/>
+                    </w:rPr>
+                    <m:t>u</m:t>
+                  </m:r>
+                </m:e>
+                <m:sub>
+                  <m:r>
+                    <w:rPr>
+                      <w:rFonts w:ascii="Cambria Math" w:hAnsi="Cambria Math"/>
+                    </w:rPr>
+                    <m:t>1</m:t>
+                  </m:r>
+                </m:sub>
+              </m:sSub>
+              <m:r>
+                <w:rPr>
+                  <w:rFonts w:ascii="Cambria Math" w:hAnsi="Cambria Math"/>
+                </w:rPr>
                 <m:t>=0</m:t>
               </m:r>
             </m:e>
@@ -24822,6 +25013,38 @@
               </m:sSub>
             </m:e>
           </m:func>
+          <m:r>
+            <w:rPr>
+              <w:rFonts w:ascii="Cambria Math" w:hAnsi="Cambria Math"/>
+            </w:rPr>
+            <m:t>+</m:t>
+          </m:r>
+          <m:sSub>
+            <m:sSubPr>
+              <m:ctrlPr>
+                <w:rPr>
+                  <w:rFonts w:ascii="Cambria Math" w:hAnsi="Cambria Math"/>
+                  <w:i/>
+                </w:rPr>
+              </m:ctrlPr>
+            </m:sSubPr>
+            <m:e>
+              <m:r>
+                <w:rPr>
+                  <w:rFonts w:ascii="Cambria Math" w:hAnsi="Cambria Math"/>
+                </w:rPr>
+                <m:t>u</m:t>
+              </m:r>
+            </m:e>
+            <m:sub>
+              <m:r>
+                <w:rPr>
+                  <w:rFonts w:ascii="Cambria Math" w:hAnsi="Cambria Math"/>
+                </w:rPr>
+                <m:t>1</m:t>
+              </m:r>
+            </m:sub>
+          </m:sSub>
         </m:oMath>
       </m:oMathPara>
     </w:p>
@@ -25414,6 +25637,38 @@
                       </m:r>
                     </m:sub>
                   </m:sSub>
+                  <m:r>
+                    <w:rPr>
+                      <w:rFonts w:ascii="Cambria Math" w:hAnsi="Cambria Math"/>
+                    </w:rPr>
+                    <m:t>+</m:t>
+                  </m:r>
+                  <m:sSub>
+                    <m:sSubPr>
+                      <m:ctrlPr>
+                        <w:rPr>
+                          <w:rFonts w:ascii="Cambria Math" w:hAnsi="Cambria Math"/>
+                          <w:i/>
+                        </w:rPr>
+                      </m:ctrlPr>
+                    </m:sSubPr>
+                    <m:e>
+                      <m:r>
+                        <w:rPr>
+                          <w:rFonts w:ascii="Cambria Math" w:hAnsi="Cambria Math"/>
+                        </w:rPr>
+                        <m:t>u</m:t>
+                      </m:r>
+                    </m:e>
+                    <m:sub>
+                      <m:r>
+                        <w:rPr>
+                          <w:rFonts w:ascii="Cambria Math" w:hAnsi="Cambria Math"/>
+                        </w:rPr>
+                        <m:t>1</m:t>
+                      </m:r>
+                    </m:sub>
+                  </m:sSub>
                 </m:e>
               </m:func>
             </m:num>
@@ -26259,6 +26514,38 @@
                       </m:r>
                     </m:sub>
                   </m:sSub>
+                  <m:r>
+                    <w:rPr>
+                      <w:rFonts w:ascii="Cambria Math" w:hAnsi="Cambria Math"/>
+                    </w:rPr>
+                    <m:t>+</m:t>
+                  </m:r>
+                  <m:sSub>
+                    <m:sSubPr>
+                      <m:ctrlPr>
+                        <w:rPr>
+                          <w:rFonts w:ascii="Cambria Math" w:hAnsi="Cambria Math"/>
+                          <w:i/>
+                        </w:rPr>
+                      </m:ctrlPr>
+                    </m:sSubPr>
+                    <m:e>
+                      <m:r>
+                        <w:rPr>
+                          <w:rFonts w:ascii="Cambria Math" w:hAnsi="Cambria Math"/>
+                        </w:rPr>
+                        <m:t>u</m:t>
+                      </m:r>
+                    </m:e>
+                    <m:sub>
+                      <m:r>
+                        <w:rPr>
+                          <w:rFonts w:ascii="Cambria Math" w:hAnsi="Cambria Math"/>
+                        </w:rPr>
+                        <m:t>1</m:t>
+                      </m:r>
+                    </m:sub>
+                  </m:sSub>
                 </m:e>
               </m:func>
             </m:num>
@@ -27697,6 +27984,38 @@
                           <w:rFonts w:ascii="Cambria Math" w:hAnsi="Cambria Math"/>
                         </w:rPr>
                         <m:t>θ</m:t>
+                      </m:r>
+                    </m:e>
+                    <m:sub>
+                      <m:r>
+                        <w:rPr>
+                          <w:rFonts w:ascii="Cambria Math" w:hAnsi="Cambria Math"/>
+                        </w:rPr>
+                        <m:t>1</m:t>
+                      </m:r>
+                    </m:sub>
+                  </m:sSub>
+                  <m:r>
+                    <w:rPr>
+                      <w:rFonts w:ascii="Cambria Math" w:hAnsi="Cambria Math"/>
+                    </w:rPr>
+                    <m:t>+</m:t>
+                  </m:r>
+                  <m:sSub>
+                    <m:sSubPr>
+                      <m:ctrlPr>
+                        <w:rPr>
+                          <w:rFonts w:ascii="Cambria Math" w:hAnsi="Cambria Math"/>
+                          <w:i/>
+                        </w:rPr>
+                      </m:ctrlPr>
+                    </m:sSubPr>
+                    <m:e>
+                      <m:r>
+                        <w:rPr>
+                          <w:rFonts w:ascii="Cambria Math" w:hAnsi="Cambria Math"/>
+                        </w:rPr>
+                        <m:t>u</m:t>
                       </m:r>
                     </m:e>
                     <m:sub>
@@ -29164,6 +29483,38 @@
                               <w:rFonts w:ascii="Cambria Math" w:hAnsi="Cambria Math"/>
                             </w:rPr>
                             <m:t>θ</m:t>
+                          </m:r>
+                        </m:e>
+                        <m:sub>
+                          <m:r>
+                            <w:rPr>
+                              <w:rFonts w:ascii="Cambria Math" w:hAnsi="Cambria Math"/>
+                            </w:rPr>
+                            <m:t>1</m:t>
+                          </m:r>
+                        </m:sub>
+                      </m:sSub>
+                      <m:r>
+                        <w:rPr>
+                          <w:rFonts w:ascii="Cambria Math" w:hAnsi="Cambria Math"/>
+                        </w:rPr>
+                        <m:t>+</m:t>
+                      </m:r>
+                      <m:sSub>
+                        <m:sSubPr>
+                          <m:ctrlPr>
+                            <w:rPr>
+                              <w:rFonts w:ascii="Cambria Math" w:hAnsi="Cambria Math"/>
+                              <w:i/>
+                            </w:rPr>
+                          </m:ctrlPr>
+                        </m:sSubPr>
+                        <m:e>
+                          <m:r>
+                            <w:rPr>
+                              <w:rFonts w:ascii="Cambria Math" w:hAnsi="Cambria Math"/>
+                            </w:rPr>
+                            <m:t>u</m:t>
                           </m:r>
                         </m:e>
                         <m:sub>
@@ -30606,6 +30957,38 @@
                       </m:sSub>
                     </m:e>
                   </m:func>
+                  <m:r>
+                    <w:rPr>
+                      <w:rFonts w:ascii="Cambria Math" w:hAnsi="Cambria Math"/>
+                    </w:rPr>
+                    <m:t>+</m:t>
+                  </m:r>
+                  <m:sSub>
+                    <m:sSubPr>
+                      <m:ctrlPr>
+                        <w:rPr>
+                          <w:rFonts w:ascii="Cambria Math" w:hAnsi="Cambria Math"/>
+                          <w:i/>
+                        </w:rPr>
+                      </m:ctrlPr>
+                    </m:sSubPr>
+                    <m:e>
+                      <m:r>
+                        <w:rPr>
+                          <w:rFonts w:ascii="Cambria Math" w:hAnsi="Cambria Math"/>
+                        </w:rPr>
+                        <m:t>u</m:t>
+                      </m:r>
+                    </m:e>
+                    <m:sub>
+                      <m:r>
+                        <w:rPr>
+                          <w:rFonts w:ascii="Cambria Math" w:hAnsi="Cambria Math"/>
+                        </w:rPr>
+                        <m:t>1</m:t>
+                      </m:r>
+                    </m:sub>
+                  </m:sSub>
                 </m:num>
                 <m:den>
                   <m:d>
@@ -31623,6 +32006,38 @@
                                   <w:rFonts w:ascii="Cambria Math" w:hAnsi="Cambria Math"/>
                                 </w:rPr>
                                 <m:t>θ</m:t>
+                              </m:r>
+                            </m:e>
+                            <m:sub>
+                              <m:r>
+                                <w:rPr>
+                                  <w:rFonts w:ascii="Cambria Math" w:hAnsi="Cambria Math"/>
+                                </w:rPr>
+                                <m:t>1</m:t>
+                              </m:r>
+                            </m:sub>
+                          </m:sSub>
+                          <m:r>
+                            <w:rPr>
+                              <w:rFonts w:ascii="Cambria Math" w:hAnsi="Cambria Math"/>
+                            </w:rPr>
+                            <m:t>+</m:t>
+                          </m:r>
+                          <m:sSub>
+                            <m:sSubPr>
+                              <m:ctrlPr>
+                                <w:rPr>
+                                  <w:rFonts w:ascii="Cambria Math" w:hAnsi="Cambria Math"/>
+                                  <w:i/>
+                                </w:rPr>
+                              </m:ctrlPr>
+                            </m:sSubPr>
+                            <m:e>
+                              <m:r>
+                                <w:rPr>
+                                  <w:rFonts w:ascii="Cambria Math" w:hAnsi="Cambria Math"/>
+                                </w:rPr>
+                                <m:t>u</m:t>
                               </m:r>
                             </m:e>
                             <m:sub>

</xml_diff>